<commit_message>
Added punctuation to documentation.  Updated lessons for numbers.
</commit_message>
<xml_diff>
--- a/release/gff/gff_amharic/source/AmharicTyping-Amharic.docx
+++ b/release/gff/gff_amharic/source/AmharicTyping-Amharic.docx
@@ -14,15 +14,7 @@
         <w:rPr>
           <w:rFonts w:ascii="Abyssinica SIL" w:hAnsi="Abyssinica SIL"/>
         </w:rPr>
-        <w:t>በአማርኛ እንዴት</w:t>
-      </w:r>
-      <w:bookmarkStart w:id="0" w:name="_GoBack"/>
-      <w:bookmarkEnd w:id="0"/>
-      <w:r>
-        <w:rPr>
-          <w:rFonts w:ascii="Abyssinica SIL" w:hAnsi="Abyssinica SIL"/>
-        </w:rPr>
-        <w:t xml:space="preserve"> ታይፕ አደርጋለሁ?</w:t>
+        <w:t>በአማርኛ እንዴት ታይፕ አደርጋለሁ?</w:t>
       </w:r>
     </w:p>
     <w:p>
@@ -18275,6 +18267,204 @@
         </w:rPr>
       </w:pPr>
     </w:p>
+    <w:tbl>
+      <w:tblPr>
+        <w:tblW w:w="3782" w:type="dxa"/>
+        <w:tblBorders>
+          <w:top w:val="single" w:sz="4" w:space="0" w:color="auto"/>
+          <w:left w:val="single" w:sz="4" w:space="0" w:color="auto"/>
+          <w:bottom w:val="single" w:sz="4" w:space="0" w:color="auto"/>
+          <w:right w:val="single" w:sz="4" w:space="0" w:color="auto"/>
+          <w:insideH w:val="single" w:sz="4" w:space="0" w:color="auto"/>
+          <w:insideV w:val="single" w:sz="4" w:space="0" w:color="auto"/>
+        </w:tblBorders>
+        <w:tblLayout w:type="fixed"/>
+        <w:tblLook w:val="01E0" w:firstRow="1" w:lastRow="1" w:firstColumn="1" w:lastColumn="1" w:noHBand="0" w:noVBand="0"/>
+      </w:tblPr>
+      <w:tblGrid>
+        <w:gridCol w:w="945"/>
+        <w:gridCol w:w="945"/>
+        <w:gridCol w:w="946"/>
+        <w:gridCol w:w="946"/>
+      </w:tblGrid>
+      <w:tr>
+        <w:tc>
+          <w:tcPr>
+            <w:tcW w:w="945" w:type="dxa"/>
+            <w:tcBorders>
+              <w:bottom w:val="single" w:sz="4" w:space="0" w:color="auto"/>
+            </w:tcBorders>
+            <w:noWrap/>
+            <w:vAlign w:val="bottom"/>
+          </w:tcPr>
+          <w:p>
+            <w:pPr>
+              <w:autoSpaceDE w:val="0"/>
+              <w:autoSpaceDN w:val="0"/>
+              <w:adjustRightInd w:val="0"/>
+              <w:spacing w:after="60"/>
+              <w:jc w:val="center"/>
+              <w:rPr>
+                <w:rFonts w:ascii="Abyssinica SIL" w:hAnsi="Abyssinica SIL" w:cs="Abyssinica SIL"/>
+                <w:sz w:val="36"/>
+                <w:szCs w:val="36"/>
+              </w:rPr>
+            </w:pPr>
+            <w:r>
+              <w:rPr>
+                <w:rFonts w:ascii="Abyssinica SIL" w:hAnsi="Abyssinica SIL" w:cs="Abyssinica SIL"/>
+                <w:sz w:val="32"/>
+                <w:szCs w:val="32"/>
+              </w:rPr>
+              <w:t>‹</w:t>
+            </w:r>
+            <w:r>
+              <w:rPr>
+                <w:rFonts w:ascii="Abyssinica SIL" w:hAnsi="Abyssinica SIL" w:cs="Abyssinica SIL"/>
+              </w:rPr>
+              <w:br/>
+              <w:t>&lt;</w:t>
+            </w:r>
+          </w:p>
+        </w:tc>
+        <w:tc>
+          <w:tcPr>
+            <w:tcW w:w="945" w:type="dxa"/>
+            <w:tcBorders>
+              <w:bottom w:val="single" w:sz="4" w:space="0" w:color="auto"/>
+            </w:tcBorders>
+            <w:noWrap/>
+            <w:vAlign w:val="bottom"/>
+          </w:tcPr>
+          <w:p>
+            <w:pPr>
+              <w:autoSpaceDE w:val="0"/>
+              <w:autoSpaceDN w:val="0"/>
+              <w:adjustRightInd w:val="0"/>
+              <w:spacing w:after="60"/>
+              <w:jc w:val="center"/>
+              <w:rPr>
+                <w:rFonts w:ascii="Abyssinica SIL" w:hAnsi="Abyssinica SIL" w:cs="Abyssinica SIL"/>
+                <w:sz w:val="36"/>
+                <w:szCs w:val="36"/>
+              </w:rPr>
+            </w:pPr>
+            <w:r>
+              <w:rPr>
+                <w:rFonts w:ascii="Abyssinica SIL" w:hAnsi="Abyssinica SIL" w:cs="Abyssinica SIL"/>
+                <w:sz w:val="32"/>
+                <w:szCs w:val="32"/>
+              </w:rPr>
+              <w:t>›</w:t>
+            </w:r>
+            <w:r>
+              <w:rPr>
+                <w:rFonts w:ascii="Abyssinica SIL" w:hAnsi="Abyssinica SIL" w:cs="Abyssinica SIL"/>
+              </w:rPr>
+              <w:br/>
+            </w:r>
+            <w:r>
+              <w:rPr>
+                <w:rFonts w:ascii="Abyssinica SIL" w:hAnsi="Abyssinica SIL" w:cs="Abyssinica SIL"/>
+              </w:rPr>
+              <w:t>&gt;</w:t>
+            </w:r>
+          </w:p>
+        </w:tc>
+        <w:tc>
+          <w:tcPr>
+            <w:tcW w:w="946" w:type="dxa"/>
+            <w:tcBorders>
+              <w:bottom w:val="single" w:sz="4" w:space="0" w:color="auto"/>
+            </w:tcBorders>
+            <w:noWrap/>
+            <w:vAlign w:val="bottom"/>
+          </w:tcPr>
+          <w:p>
+            <w:pPr>
+              <w:autoSpaceDE w:val="0"/>
+              <w:autoSpaceDN w:val="0"/>
+              <w:adjustRightInd w:val="0"/>
+              <w:spacing w:after="60"/>
+              <w:jc w:val="center"/>
+              <w:rPr>
+                <w:rFonts w:ascii="Abyssinica SIL" w:hAnsi="Abyssinica SIL" w:cs="Abyssinica SIL"/>
+                <w:sz w:val="36"/>
+                <w:szCs w:val="36"/>
+              </w:rPr>
+            </w:pPr>
+            <w:r>
+              <w:rPr>
+                <w:rFonts w:ascii="Abyssinica SIL" w:hAnsi="Abyssinica SIL" w:cs="Abyssinica SIL"/>
+                <w:sz w:val="32"/>
+                <w:szCs w:val="32"/>
+              </w:rPr>
+              <w:t>«</w:t>
+            </w:r>
+            <w:r>
+              <w:rPr>
+                <w:rFonts w:ascii="Abyssinica SIL" w:hAnsi="Abyssinica SIL" w:cs="Abyssinica SIL"/>
+              </w:rPr>
+              <w:br/>
+              <w:t>&lt;&lt;</w:t>
+            </w:r>
+          </w:p>
+        </w:tc>
+        <w:tc>
+          <w:tcPr>
+            <w:tcW w:w="946" w:type="dxa"/>
+            <w:tcBorders>
+              <w:bottom w:val="single" w:sz="4" w:space="0" w:color="auto"/>
+            </w:tcBorders>
+            <w:noWrap/>
+            <w:vAlign w:val="bottom"/>
+          </w:tcPr>
+          <w:p>
+            <w:pPr>
+              <w:autoSpaceDE w:val="0"/>
+              <w:autoSpaceDN w:val="0"/>
+              <w:adjustRightInd w:val="0"/>
+              <w:spacing w:after="60"/>
+              <w:jc w:val="center"/>
+              <w:rPr>
+                <w:rFonts w:ascii="Abyssinica SIL" w:hAnsi="Abyssinica SIL" w:cs="Abyssinica SIL"/>
+                <w:sz w:val="36"/>
+                <w:szCs w:val="36"/>
+              </w:rPr>
+            </w:pPr>
+            <w:r>
+              <w:rPr>
+                <w:rFonts w:ascii="Abyssinica SIL" w:hAnsi="Abyssinica SIL" w:cs="Abyssinica SIL"/>
+                <w:sz w:val="32"/>
+                <w:szCs w:val="32"/>
+              </w:rPr>
+              <w:t>»</w:t>
+            </w:r>
+            <w:r>
+              <w:rPr>
+                <w:rFonts w:ascii="Abyssinica SIL" w:hAnsi="Abyssinica SIL" w:cs="Abyssinica SIL"/>
+              </w:rPr>
+              <w:br/>
+            </w:r>
+            <w:r>
+              <w:rPr>
+                <w:rFonts w:ascii="Abyssinica SIL" w:hAnsi="Abyssinica SIL" w:cs="Abyssinica SIL"/>
+              </w:rPr>
+              <w:t>&gt;&gt;</w:t>
+            </w:r>
+          </w:p>
+        </w:tc>
+      </w:tr>
+    </w:tbl>
+    <w:p>
+      <w:pPr>
+        <w:spacing w:after="240"/>
+        <w:rPr>
+          <w:rFonts w:ascii="Arial" w:hAnsi="Arial" w:cs="Arial"/>
+          <w:b/>
+        </w:rPr>
+      </w:pPr>
+    </w:p>
     <w:p>
       <w:pPr>
         <w:spacing w:after="240"/>
@@ -18306,8 +18496,21 @@
     </w:p>
     <w:p>
       <w:pPr>
-        <w:pStyle w:val="Heading1"/>
+        <w:rPr>
+          <w:rFonts w:ascii="Nyala" w:hAnsi="Nyala"/>
+          <w:lang w:val="am-ET"/>
+        </w:rPr>
       </w:pPr>
+    </w:p>
+    <w:p>
+      <w:pPr>
+        <w:rPr>
+          <w:rFonts w:ascii="Nyala" w:hAnsi="Nyala"/>
+          <w:lang w:val="am-ET"/>
+        </w:rPr>
+      </w:pPr>
+      <w:bookmarkStart w:id="0" w:name="_GoBack"/>
+      <w:bookmarkEnd w:id="0"/>
     </w:p>
     <w:p>
       <w:pPr>
@@ -19617,7 +19820,7 @@
         <v:path o:extrusionok="f" gradientshapeok="t" o:connecttype="rect"/>
         <o:lock v:ext="edit" aspectratio="t"/>
       </v:shapetype>
-      <v:shape id="_x0000_i1043" type="#_x0000_t75" style="width:24pt;height:24pt" o:bullet="t">
+      <v:shape id="_x0000_i1028" type="#_x0000_t75" style="width:24pt;height:24pt" o:bullet="t">
         <v:imagedata r:id="rId1" o:title="KeymanIcon"/>
       </v:shape>
     </w:pict>

</xml_diff>

<commit_message>
Updates for new icon color. Additions of Qine typing exercises.
</commit_message>
<xml_diff>
--- a/release/gff/gff_amharic/source/AmharicTyping-Amharic.docx
+++ b/release/gff/gff_amharic/source/AmharicTyping-Amharic.docx
@@ -40,7 +40,7 @@
       <w:r>
         <w:rPr>
           <w:rFonts w:ascii="Abyssinica SIL" w:hAnsi="Abyssinica SIL" w:cs="Abyssinica SIL"/>
-          <w:color w:val="0070C0"/>
+          <w:color w:val="0080FF"/>
           <w:sz w:val="32"/>
           <w:szCs w:val="32"/>
           <w:lang w:val="ti-ER"/>
@@ -11544,27 +11544,10 @@
               <w:jc w:val="center"/>
               <w:rPr>
                 <w:rFonts w:ascii="Abyssinica SIL" w:hAnsi="Abyssinica SIL"/>
-              </w:rPr>
-            </w:pPr>
-            <w:r>
-              <w:rPr>
-                <w:rFonts w:ascii="Abyssinica SIL" w:hAnsi="Abyssinica SIL"/>
-              </w:rPr>
-              <w:t>ዀ</w:t>
-            </w:r>
-          </w:p>
-          <w:p>
-            <w:pPr>
-              <w:jc w:val="center"/>
-              <w:rPr>
-                <w:rFonts w:ascii="Abyssinica SIL" w:hAnsi="Abyssinica SIL"/>
                 <w:sz w:val="32"/>
                 <w:szCs w:val="32"/>
               </w:rPr>
             </w:pPr>
-            <w:r>
-              <w:t>Kue</w:t>
-            </w:r>
           </w:p>
         </w:tc>
         <w:tc>
@@ -11582,24 +11565,10 @@
           <w:p>
             <w:pPr>
               <w:jc w:val="center"/>
-            </w:pPr>
-            <w:r>
               <w:rPr>
                 <w:rFonts w:ascii="Abyssinica SIL" w:hAnsi="Abyssinica SIL" w:cs="ES 781"/>
               </w:rPr>
-              <w:t>ዅ</w:t>
-            </w:r>
-          </w:p>
-          <w:p>
-            <w:pPr>
-              <w:jc w:val="center"/>
-              <w:rPr>
-                <w:rFonts w:ascii="Abyssinica SIL" w:hAnsi="Abyssinica SIL" w:cs="ES 781"/>
-              </w:rPr>
-            </w:pPr>
-            <w:r>
-              <w:t>Kuu</w:t>
-            </w:r>
+            </w:pPr>
           </w:p>
         </w:tc>
         <w:tc>
@@ -11617,24 +11586,10 @@
           <w:p>
             <w:pPr>
               <w:jc w:val="center"/>
-            </w:pPr>
-            <w:r>
-              <w:rPr>
-                <w:rFonts w:ascii="Abyssinica SIL" w:hAnsi="Abyssinica SIL"/>
-              </w:rPr>
-              <w:t>ዂ</w:t>
-            </w:r>
-          </w:p>
-          <w:p>
-            <w:pPr>
-              <w:jc w:val="center"/>
-              <w:rPr>
-                <w:rFonts w:ascii="Abyssinica SIL" w:hAnsi="Abyssinica SIL"/>
-              </w:rPr>
-            </w:pPr>
-            <w:r>
-              <w:t>Kui</w:t>
-            </w:r>
+              <w:rPr>
+                <w:rFonts w:ascii="Abyssinica SIL" w:hAnsi="Abyssinica SIL"/>
+              </w:rPr>
+            </w:pPr>
           </w:p>
         </w:tc>
         <w:tc>
@@ -11652,24 +11607,10 @@
           <w:p>
             <w:pPr>
               <w:jc w:val="center"/>
-            </w:pPr>
-            <w:r>
-              <w:rPr>
-                <w:rFonts w:ascii="Abyssinica SIL" w:hAnsi="Abyssinica SIL"/>
-              </w:rPr>
-              <w:t>ዃ</w:t>
-            </w:r>
-          </w:p>
-          <w:p>
-            <w:pPr>
-              <w:jc w:val="center"/>
-              <w:rPr>
-                <w:rFonts w:ascii="Abyssinica SIL" w:hAnsi="Abyssinica SIL"/>
-              </w:rPr>
-            </w:pPr>
-            <w:r>
-              <w:t>Kua</w:t>
-            </w:r>
+              <w:rPr>
+                <w:rFonts w:ascii="Abyssinica SIL" w:hAnsi="Abyssinica SIL"/>
+              </w:rPr>
+            </w:pPr>
           </w:p>
         </w:tc>
         <w:tc>
@@ -11687,24 +11628,12 @@
           <w:p>
             <w:pPr>
               <w:jc w:val="center"/>
-            </w:pPr>
-            <w:r>
-              <w:rPr>
-                <w:rFonts w:ascii="Abyssinica SIL" w:hAnsi="Abyssinica SIL"/>
-              </w:rPr>
-              <w:t>ዄ</w:t>
-            </w:r>
-          </w:p>
-          <w:p>
-            <w:pPr>
-              <w:jc w:val="center"/>
-              <w:rPr>
-                <w:rFonts w:ascii="Abyssinica SIL" w:hAnsi="Abyssinica SIL"/>
-              </w:rPr>
-            </w:pPr>
-            <w:r>
-              <w:t>Kuie</w:t>
-            </w:r>
+              <w:rPr>
+                <w:rFonts w:ascii="Abyssinica SIL" w:hAnsi="Abyssinica SIL"/>
+              </w:rPr>
+            </w:pPr>
+            <w:bookmarkStart w:id="0" w:name="_GoBack"/>
+            <w:bookmarkEnd w:id="0"/>
           </w:p>
         </w:tc>
       </w:tr>
@@ -18509,8 +18438,6 @@
           <w:lang w:val="am-ET"/>
         </w:rPr>
       </w:pPr>
-      <w:bookmarkStart w:id="0" w:name="_GoBack"/>
-      <w:bookmarkEnd w:id="0"/>
     </w:p>
     <w:p>
       <w:pPr>
@@ -19820,7 +19747,7 @@
         <v:path o:extrusionok="f" gradientshapeok="t" o:connecttype="rect"/>
         <o:lock v:ext="edit" aspectratio="t"/>
       </v:shapetype>
-      <v:shape id="_x0000_i1028" type="#_x0000_t75" style="width:24pt;height:24pt" o:bullet="t">
+      <v:shape id="_x0000_i1027" type="#_x0000_t75" style="width:24pt;height:24pt" o:bullet="t">
         <v:imagedata r:id="rId1" o:title="KeymanIcon"/>
       </v:shape>
     </w:pict>

</xml_diff>

<commit_message>
Updates for final example.  Typo fix in typing practice.
</commit_message>
<xml_diff>
--- a/release/gff/gff_amharic/source/AmharicTyping-Amharic.docx
+++ b/release/gff/gff_amharic/source/AmharicTyping-Amharic.docx
@@ -25,6 +25,8 @@
           <w:lang w:val="am-ET"/>
         </w:rPr>
       </w:pPr>
+      <w:bookmarkStart w:id="0" w:name="_GoBack"/>
+      <w:bookmarkEnd w:id="0"/>
       <w:r>
         <w:rPr>
           <w:rFonts w:ascii="Abyssinica SIL" w:hAnsi="Abyssinica SIL" w:cs="Abyssinica SIL test"/>
@@ -1562,7 +1564,6 @@
         <w:tc>
           <w:tcPr>
             <w:tcW w:w="1307" w:type="dxa"/>
-            <w:vAlign w:val="center"/>
           </w:tcPr>
           <w:p>
             <w:pPr>
@@ -1611,7 +1612,6 @@
         <w:tc>
           <w:tcPr>
             <w:tcW w:w="2493" w:type="dxa"/>
-            <w:vAlign w:val="center"/>
           </w:tcPr>
           <w:p>
             <w:pPr>
@@ -2571,7 +2571,6 @@
         <w:tc>
           <w:tcPr>
             <w:tcW w:w="1388" w:type="dxa"/>
-            <w:vAlign w:val="center"/>
           </w:tcPr>
           <w:p>
             <w:pPr>
@@ -2606,7 +2605,6 @@
         <w:tc>
           <w:tcPr>
             <w:tcW w:w="2569" w:type="dxa"/>
-            <w:vAlign w:val="center"/>
           </w:tcPr>
           <w:p>
             <w:pPr>
@@ -2730,79 +2728,72 @@
       <w:pPr>
         <w:jc w:val="both"/>
         <w:rPr>
+          <w:rFonts w:ascii="Abyssinica SIL" w:hAnsi="Abyssinica SIL" w:cs="Abyssinica SIL test"/>
+          <w:sz w:val="22"/>
+          <w:szCs w:val="22"/>
+          <w:lang w:val="am-ET"/>
+        </w:rPr>
+      </w:pPr>
+      <w:r>
+        <w:rPr>
+          <w:rFonts w:ascii="Abyssinica SIL" w:hAnsi="Abyssinica SIL" w:cs="Abyssinica SIL test"/>
+          <w:sz w:val="22"/>
+          <w:szCs w:val="22"/>
+          <w:lang w:val="am-ET"/>
+        </w:rPr>
+        <w:t xml:space="preserve">በጽሁፋችሁ ውስጥ </w:t>
+      </w:r>
+      <w:r>
+        <w:rPr>
+          <w:rFonts w:ascii="Abyssinica SIL" w:hAnsi="Abyssinica SIL" w:cs="Abyssinica SIL test"/>
+          <w:sz w:val="22"/>
+          <w:szCs w:val="22"/>
+        </w:rPr>
+        <w:t>አጣቃ</w:t>
+      </w:r>
+      <w:r>
+        <w:rPr>
+          <w:rFonts w:ascii="Abyssinica SIL" w:hAnsi="Abyssinica SIL" w:cs="Abyssinica SIL test"/>
+          <w:sz w:val="22"/>
+          <w:szCs w:val="22"/>
+          <w:lang w:val="am-ET"/>
+        </w:rPr>
+        <w:t xml:space="preserve">ሽ ምልክትን </w:t>
+      </w:r>
+      <w:r>
+        <w:rPr>
           <w:rFonts w:ascii="Abyssinica SIL" w:hAnsi="Abyssinica SIL"/>
           <w:sz w:val="22"/>
           <w:szCs w:val="22"/>
-        </w:rPr>
-      </w:pPr>
+          <w:lang w:val="am-ET"/>
+        </w:rPr>
+        <w:t>(</w:t>
+      </w:r>
       <w:r>
         <w:rPr>
           <w:rFonts w:ascii="Abyssinica SIL" w:hAnsi="Abyssinica SIL"/>
           <w:sz w:val="22"/>
           <w:szCs w:val="22"/>
         </w:rPr>
-        <w:t xml:space="preserve">ይህንን አጣቃሽ ምልክት ለአማርኛ </w:t>
-      </w:r>
-      <w:r>
-        <w:rPr>
-          <w:sz w:val="22"/>
-          <w:szCs w:val="22"/>
-        </w:rPr>
-        <w:t>(</w:t>
-      </w:r>
-      <w:r>
-        <w:rPr>
-          <w:sz w:val="22"/>
-          <w:szCs w:val="22"/>
-        </w:rPr>
-        <w:t>Ethiopic</w:t>
-      </w:r>
-      <w:r>
-        <w:rPr>
-          <w:sz w:val="22"/>
-          <w:szCs w:val="22"/>
-        </w:rPr>
-        <w:t xml:space="preserve">) </w:t>
+        <w:t xml:space="preserve"> ’</w:t>
       </w:r>
       <w:r>
         <w:rPr>
           <w:rFonts w:ascii="Abyssinica SIL" w:hAnsi="Abyssinica SIL"/>
           <w:sz w:val="22"/>
           <w:szCs w:val="22"/>
-        </w:rPr>
-        <w:t>ቁጥሮችም</w:t>
-      </w:r>
-      <w:r>
-        <w:rPr>
-          <w:rFonts w:ascii="Abyssinica SIL" w:hAnsi="Abyssinica SIL"/>
-          <w:sz w:val="22"/>
-          <w:szCs w:val="22"/>
-        </w:rPr>
-        <w:t xml:space="preserve"> ጠቀሜታ አለው</w:t>
-      </w:r>
-      <w:r>
-        <w:rPr>
-          <w:rFonts w:ascii="Abyssinica SIL" w:hAnsi="Abyssinica SIL"/>
-          <w:sz w:val="22"/>
-          <w:szCs w:val="22"/>
-        </w:rPr>
-        <w:t>።</w:t>
-      </w:r>
-      <w:r>
-        <w:rPr>
-          <w:rFonts w:ascii="Abyssinica SIL" w:hAnsi="Abyssinica SIL"/>
-          <w:sz w:val="22"/>
-          <w:szCs w:val="22"/>
-        </w:rPr>
-        <w:t xml:space="preserve"> በዚሁም መሰረት '1-</w:t>
+          <w:lang w:val="am-ET"/>
+        </w:rPr>
+        <w:t xml:space="preserve"> )</w:t>
       </w:r>
       <w:r>
         <w:rPr>
           <w:rFonts w:ascii="Abyssinica SIL" w:hAnsi="Abyssinica SIL" w:cs="Abyssinica SIL test"/>
           <w:sz w:val="22"/>
           <w:szCs w:val="22"/>
-        </w:rPr>
-        <w:t>፩</w:t>
+          <w:lang w:val="am-ET"/>
+        </w:rPr>
+        <w:t xml:space="preserve"> ከሳድስ ፊደል በኋላ </w:t>
       </w:r>
       <w:r>
         <w:rPr>
@@ -2810,15 +2801,16 @@
           <w:sz w:val="22"/>
           <w:szCs w:val="22"/>
         </w:rPr>
-        <w:t xml:space="preserve"> </w:t>
+        <w:t xml:space="preserve">መጠቀም </w:t>
       </w:r>
       <w:r>
         <w:rPr>
           <w:rFonts w:ascii="Abyssinica SIL" w:hAnsi="Abyssinica SIL" w:cs="Abyssinica SIL test"/>
           <w:sz w:val="22"/>
           <w:szCs w:val="22"/>
-        </w:rPr>
-        <w:t xml:space="preserve">ይሆንና ሌሎቹም በዚሁ መልክ </w:t>
+          <w:lang w:val="am-ET"/>
+        </w:rPr>
+        <w:t xml:space="preserve">ካስፈለገ፣ </w:t>
       </w:r>
       <w:r>
         <w:rPr>
@@ -2826,234 +2818,16 @@
           <w:sz w:val="22"/>
           <w:szCs w:val="22"/>
         </w:rPr>
-        <w:t>ያገኛሉ</w:t>
+        <w:t>ምልክቱን ሁለት ጊዜ</w:t>
       </w:r>
       <w:r>
         <w:rPr>
           <w:rFonts w:ascii="Abyssinica SIL" w:hAnsi="Abyssinica SIL" w:cs="Abyssinica SIL test"/>
           <w:sz w:val="22"/>
           <w:szCs w:val="22"/>
-        </w:rPr>
-        <w:t>።</w:t>
-      </w:r>
-      <w:r>
-        <w:rPr>
-          <w:rFonts w:ascii="Abyssinica SIL" w:hAnsi="Abyssinica SIL" w:cs="Abyssinica SIL test"/>
-          <w:sz w:val="22"/>
-          <w:szCs w:val="22"/>
-        </w:rPr>
-        <w:t xml:space="preserve"> እራሱ አጣቃሹን </w:t>
-      </w:r>
-      <w:r>
-        <w:rPr>
-          <w:rFonts w:ascii="Abyssinica SIL" w:hAnsi="Abyssinica SIL"/>
-          <w:sz w:val="22"/>
-          <w:szCs w:val="22"/>
-        </w:rPr>
-        <w:t xml:space="preserve">“ ’ </w:t>
-      </w:r>
-      <w:r>
-        <w:rPr>
-          <w:rFonts w:ascii="Abyssinica SIL" w:hAnsi="Abyssinica SIL"/>
-          <w:sz w:val="22"/>
-          <w:szCs w:val="22"/>
-        </w:rPr>
-        <w:t>”</w:t>
-      </w:r>
-      <w:r>
-        <w:rPr>
-          <w:rFonts w:ascii="Abyssinica SIL" w:hAnsi="Abyssinica SIL" w:cs="Abyssinica SIL test"/>
-          <w:sz w:val="22"/>
-          <w:szCs w:val="22"/>
-        </w:rPr>
-        <w:t xml:space="preserve"> ለመጠቀም ደግሞ ምልክቱን ሁለት ጊዜ ደግሞ በመምታት ይሆናል</w:t>
-      </w:r>
-      <w:r>
-        <w:rPr>
-          <w:rFonts w:ascii="Abyssinica SIL" w:hAnsi="Abyssinica SIL" w:cs="Abyssinica SIL test"/>
-          <w:sz w:val="22"/>
-          <w:szCs w:val="22"/>
-        </w:rPr>
-        <w:t>።</w:t>
-      </w:r>
-      <w:r>
-        <w:rPr>
-          <w:rFonts w:ascii="Abyssinica SIL" w:hAnsi="Abyssinica SIL" w:cs="Abyssinica SIL test"/>
-          <w:sz w:val="22"/>
-          <w:szCs w:val="22"/>
-        </w:rPr>
-        <w:t xml:space="preserve"> ይህ ዘዴ ለሌሎችም ምልክቶች </w:t>
-      </w:r>
-      <w:r>
-        <w:rPr>
-          <w:sz w:val="22"/>
-          <w:szCs w:val="22"/>
-        </w:rPr>
-        <w:t>(punctuation)</w:t>
-      </w:r>
-      <w:r>
-        <w:rPr>
-          <w:rFonts w:ascii="Abyssinica SIL" w:hAnsi="Abyssinica SIL" w:cs="Abyssinica SIL test"/>
-          <w:sz w:val="22"/>
-          <w:szCs w:val="22"/>
-        </w:rPr>
-        <w:t xml:space="preserve"> ይጠቅማል</w:t>
-      </w:r>
-      <w:r>
-        <w:rPr>
-          <w:rFonts w:ascii="Abyssinica SIL" w:hAnsi="Abyssinica SIL" w:cs="Abyssinica SIL test"/>
-          <w:sz w:val="22"/>
-          <w:szCs w:val="22"/>
-        </w:rPr>
-        <w:t>።</w:t>
-      </w:r>
-      <w:r>
-        <w:rPr>
-          <w:rFonts w:ascii="Abyssinica SIL" w:hAnsi="Abyssinica SIL" w:cs="Abyssinica SIL test"/>
-          <w:sz w:val="22"/>
-          <w:szCs w:val="22"/>
-        </w:rPr>
-        <w:t xml:space="preserve"> </w:t>
-      </w:r>
-      <w:r>
-        <w:rPr>
-          <w:rFonts w:ascii="Abyssinica SIL" w:hAnsi="Abyssinica SIL" w:cs="Abyssinica SIL test"/>
-          <w:sz w:val="22"/>
-          <w:szCs w:val="22"/>
-        </w:rPr>
-        <w:t xml:space="preserve">በዚሁ ሁኔታ </w:t>
-      </w:r>
-      <w:r>
-        <w:rPr>
-          <w:rFonts w:ascii="Abyssinica SIL" w:hAnsi="Abyssinica SIL"/>
-          <w:sz w:val="22"/>
-          <w:szCs w:val="22"/>
-        </w:rPr>
-        <w:t xml:space="preserve">ይህንን ምልክት </w:t>
-      </w:r>
-      <w:r>
-        <w:rPr>
-          <w:sz w:val="22"/>
-          <w:szCs w:val="22"/>
-        </w:rPr>
-        <w:t>‹;</w:t>
-      </w:r>
-      <w:r>
-        <w:rPr>
-          <w:sz w:val="22"/>
-          <w:szCs w:val="22"/>
-        </w:rPr>
-        <w:t>›</w:t>
-      </w:r>
-      <w:r>
-        <w:rPr>
-          <w:rFonts w:ascii="Abyssinica SIL" w:hAnsi="Abyssinica SIL"/>
-          <w:sz w:val="22"/>
-          <w:szCs w:val="22"/>
-        </w:rPr>
-        <w:t xml:space="preserve"> በመሆን</w:t>
-      </w:r>
-      <w:r>
-        <w:rPr>
-          <w:rFonts w:ascii="Abyssinica SIL" w:hAnsi="Abyssinica SIL"/>
-          <w:sz w:val="22"/>
-          <w:szCs w:val="22"/>
-        </w:rPr>
-        <w:t xml:space="preserve"> </w:t>
-      </w:r>
-      <w:r>
-        <w:rPr>
-          <w:rFonts w:ascii="Abyssinica SIL" w:hAnsi="Abyssinica SIL" w:cs="Abyssinica SIL test"/>
-          <w:sz w:val="22"/>
-          <w:szCs w:val="22"/>
-        </w:rPr>
-        <w:t>በመጀመሪያ</w:t>
-      </w:r>
-      <w:r>
-        <w:rPr>
-          <w:rFonts w:ascii="Abyssinica SIL" w:hAnsi="Abyssinica SIL" w:cs="Abyssinica SIL test"/>
-          <w:sz w:val="22"/>
-          <w:szCs w:val="22"/>
-        </w:rPr>
-        <w:t xml:space="preserve"> ጊዜ ሲመታ</w:t>
-      </w:r>
-      <w:r>
-        <w:rPr>
-          <w:rFonts w:ascii="Abyssinica SIL" w:hAnsi="Abyssinica SIL" w:cs="Abyssinica SIL test"/>
-          <w:sz w:val="22"/>
-          <w:szCs w:val="22"/>
-        </w:rPr>
-        <w:t xml:space="preserve"> </w:t>
-      </w:r>
-      <w:r>
-        <w:rPr>
-          <w:rFonts w:ascii="Abyssinica SIL" w:hAnsi="Abyssinica SIL"/>
-          <w:sz w:val="22"/>
-          <w:szCs w:val="22"/>
-        </w:rPr>
-        <w:t>‹</w:t>
-      </w:r>
-      <w:r>
-        <w:rPr>
-          <w:rFonts w:ascii="Abyssinica SIL" w:hAnsi="Abyssinica SIL" w:cs="Abyssinica SIL test"/>
-          <w:sz w:val="22"/>
-          <w:szCs w:val="22"/>
-        </w:rPr>
-        <w:t>፤</w:t>
-      </w:r>
-      <w:r>
-        <w:rPr>
-          <w:rFonts w:ascii="Abyssinica SIL" w:hAnsi="Abyssinica SIL"/>
-          <w:sz w:val="22"/>
-          <w:szCs w:val="22"/>
-        </w:rPr>
-        <w:t>› የአማርኛ ፊደሉን (ምልክቱን) ሲያስገኝ</w:t>
-      </w:r>
-      <w:r>
-        <w:rPr>
-          <w:rFonts w:ascii="Abyssinica SIL" w:hAnsi="Abyssinica SIL"/>
-          <w:sz w:val="22"/>
-          <w:szCs w:val="22"/>
-        </w:rPr>
-        <w:t>፣</w:t>
-      </w:r>
-      <w:r>
-        <w:rPr>
-          <w:rFonts w:ascii="Abyssinica SIL" w:hAnsi="Abyssinica SIL"/>
-          <w:sz w:val="22"/>
-          <w:szCs w:val="22"/>
-        </w:rPr>
-        <w:t xml:space="preserve"> ደግመው ሲመቱት ደግሞ </w:t>
-      </w:r>
-      <w:r>
-        <w:rPr>
-          <w:rFonts w:ascii="Abyssinica SIL" w:hAnsi="Abyssinica SIL"/>
-          <w:sz w:val="22"/>
-          <w:szCs w:val="22"/>
-        </w:rPr>
-        <w:t xml:space="preserve">የእንግሊዘኛውን ምልክት </w:t>
-      </w:r>
-      <w:r>
-        <w:rPr>
-          <w:sz w:val="22"/>
-          <w:szCs w:val="22"/>
-        </w:rPr>
-        <w:t>‹;</w:t>
-      </w:r>
-      <w:r>
-        <w:rPr>
-          <w:sz w:val="22"/>
-          <w:szCs w:val="22"/>
-        </w:rPr>
-        <w:t>›</w:t>
-      </w:r>
-      <w:r>
-        <w:rPr>
-          <w:rFonts w:ascii="Abyssinica SIL" w:hAnsi="Abyssinica SIL"/>
-          <w:sz w:val="22"/>
-          <w:szCs w:val="22"/>
-        </w:rPr>
-        <w:t xml:space="preserve"> ያስገኛል</w:t>
+          <w:lang w:val="am-ET"/>
+        </w:rPr>
+        <w:t xml:space="preserve"> እንደሚከተለው መምታት አስፈልጋል</w:t>
       </w:r>
       <w:r>
         <w:rPr>
@@ -3066,13 +2840,130 @@
     </w:p>
     <w:p>
       <w:pPr>
-        <w:rPr>
-          <w:rFonts w:ascii="Abyssinica SIL" w:hAnsi="Abyssinica SIL"/>
-          <w:sz w:val="22"/>
-          <w:szCs w:val="22"/>
+        <w:jc w:val="both"/>
+        <w:rPr>
+          <w:rFonts w:ascii="Abyssinica SIL" w:hAnsi="Abyssinica SIL" w:cs="Abyssinica SIL test"/>
+          <w:sz w:val="22"/>
+          <w:szCs w:val="22"/>
+          <w:lang w:val="am-ET"/>
         </w:rPr>
       </w:pPr>
     </w:p>
+    <w:tbl>
+      <w:tblPr>
+        <w:tblW w:w="5049" w:type="dxa"/>
+        <w:tblCellSpacing w:w="15" w:type="dxa"/>
+        <w:tblInd w:w="720" w:type="dxa"/>
+        <w:tblLook w:val="04A0" w:firstRow="1" w:lastRow="0" w:firstColumn="1" w:lastColumn="0" w:noHBand="0" w:noVBand="1"/>
+      </w:tblPr>
+      <w:tblGrid>
+        <w:gridCol w:w="1017"/>
+        <w:gridCol w:w="1413"/>
+        <w:gridCol w:w="2619"/>
+      </w:tblGrid>
+      <w:tr>
+        <w:trPr>
+          <w:trHeight w:val="477"/>
+          <w:tblCellSpacing w:w="15" w:type="dxa"/>
+        </w:trPr>
+        <w:tc>
+          <w:tcPr>
+            <w:tcW w:w="0" w:type="auto"/>
+            <w:tcMar>
+              <w:top w:w="15" w:type="dxa"/>
+              <w:left w:w="15" w:type="dxa"/>
+              <w:bottom w:w="15" w:type="dxa"/>
+              <w:right w:w="15" w:type="dxa"/>
+            </w:tcMar>
+            <w:hideMark/>
+          </w:tcPr>
+          <w:p>
+            <w:pPr>
+              <w:rPr>
+                <w:rFonts w:ascii="Abyssinica SIL" w:hAnsi="Abyssinica SIL"/>
+                <w:sz w:val="22"/>
+                <w:szCs w:val="22"/>
+              </w:rPr>
+            </w:pPr>
+            <w:r>
+              <w:rPr>
+                <w:rFonts w:ascii="Abyssinica SIL" w:hAnsi="Abyssinica SIL" w:cs="Abyssinica SIL test"/>
+                <w:sz w:val="22"/>
+                <w:szCs w:val="22"/>
+              </w:rPr>
+              <w:t>ለምሳሌ፦</w:t>
+            </w:r>
+          </w:p>
+        </w:tc>
+        <w:tc>
+          <w:tcPr>
+            <w:tcW w:w="1383" w:type="dxa"/>
+            <w:tcMar>
+              <w:top w:w="15" w:type="dxa"/>
+              <w:left w:w="15" w:type="dxa"/>
+              <w:bottom w:w="15" w:type="dxa"/>
+              <w:right w:w="15" w:type="dxa"/>
+            </w:tcMar>
+            <w:hideMark/>
+          </w:tcPr>
+          <w:p>
+            <w:pPr>
+              <w:rPr>
+                <w:rFonts w:ascii="Nyala" w:hAnsi="Nyala"/>
+                <w:sz w:val="22"/>
+                <w:szCs w:val="22"/>
+                <w:lang w:val="am-ET"/>
+              </w:rPr>
+            </w:pPr>
+            <w:r>
+              <w:rPr>
+                <w:sz w:val="22"/>
+                <w:szCs w:val="22"/>
+              </w:rPr>
+              <w:t>k''</w:t>
+            </w:r>
+          </w:p>
+        </w:tc>
+        <w:tc>
+          <w:tcPr>
+            <w:tcW w:w="2574" w:type="dxa"/>
+            <w:tcMar>
+              <w:top w:w="15" w:type="dxa"/>
+              <w:left w:w="15" w:type="dxa"/>
+              <w:bottom w:w="15" w:type="dxa"/>
+              <w:right w:w="15" w:type="dxa"/>
+            </w:tcMar>
+            <w:hideMark/>
+          </w:tcPr>
+          <w:p>
+            <w:pPr>
+              <w:rPr>
+                <w:rFonts w:ascii="Abyssinica SIL" w:hAnsi="Abyssinica SIL"/>
+                <w:sz w:val="22"/>
+                <w:szCs w:val="22"/>
+              </w:rPr>
+            </w:pPr>
+            <w:r>
+              <w:rPr>
+                <w:rFonts w:ascii="Abyssinica SIL" w:hAnsi="Abyssinica SIL"/>
+                <w:sz w:val="22"/>
+                <w:szCs w:val="22"/>
+              </w:rPr>
+              <w:t xml:space="preserve"> – </w:t>
+            </w:r>
+            <w:r>
+              <w:rPr>
+                <w:rFonts w:ascii="Abyssinica SIL" w:hAnsi="Abyssinica SIL"/>
+                <w:sz w:val="22"/>
+                <w:szCs w:val="22"/>
+                <w:lang w:val="am-ET"/>
+              </w:rPr>
+              <w:t>ክ’  ይሰጠናል</w:t>
+            </w:r>
+          </w:p>
+        </w:tc>
+      </w:tr>
+    </w:tbl>
     <w:p>
       <w:pPr>
         <w:rPr>
@@ -11632,8 +11523,6 @@
                 <w:rFonts w:ascii="Abyssinica SIL" w:hAnsi="Abyssinica SIL"/>
               </w:rPr>
             </w:pPr>
-            <w:bookmarkStart w:id="0" w:name="_GoBack"/>
-            <w:bookmarkEnd w:id="0"/>
           </w:p>
         </w:tc>
       </w:tr>
@@ -19747,7 +19636,7 @@
         <v:path o:extrusionok="f" gradientshapeok="t" o:connecttype="rect"/>
         <o:lock v:ext="edit" aspectratio="t"/>
       </v:shapetype>
-      <v:shape id="_x0000_i1027" type="#_x0000_t75" style="width:24pt;height:24pt" o:bullet="t">
+      <v:shape id="_x0000_i1035" type="#_x0000_t75" style="width:24pt;height:24pt" o:bullet="t">
         <v:imagedata r:id="rId1" o:title="KeymanIcon"/>
       </v:shape>
     </w:pict>

</xml_diff>

<commit_message>
Adding link to typing practice document.
</commit_message>
<xml_diff>
--- a/release/gff/gff_amharic/source/AmharicTyping-Amharic.docx
+++ b/release/gff/gff_amharic/source/AmharicTyping-Amharic.docx
@@ -1,7 +1,6 @@
 
 <file path=word/document.xml><?xml version="1.0" encoding="utf-8"?>
 <w:document xmlns:wpc="http://schemas.microsoft.com/office/word/2010/wordprocessingCanvas" xmlns:cx="http://schemas.microsoft.com/office/drawing/2014/chartex" xmlns:cx1="http://schemas.microsoft.com/office/drawing/2015/9/8/chartex" xmlns:cx2="http://schemas.microsoft.com/office/drawing/2015/10/21/chartex" xmlns:cx3="http://schemas.microsoft.com/office/drawing/2016/5/9/chartex" xmlns:cx4="http://schemas.microsoft.com/office/drawing/2016/5/10/chartex" xmlns:cx5="http://schemas.microsoft.com/office/drawing/2016/5/11/chartex" xmlns:cx6="http://schemas.microsoft.com/office/drawing/2016/5/12/chartex" xmlns:cx7="http://schemas.microsoft.com/office/drawing/2016/5/13/chartex" xmlns:cx8="http://schemas.microsoft.com/office/drawing/2016/5/14/chartex" xmlns:mc="http://schemas.openxmlformats.org/markup-compatibility/2006" xmlns:aink="http://schemas.microsoft.com/office/drawing/2016/ink" xmlns:am3d="http://schemas.microsoft.com/office/drawing/2017/model3d" xmlns:o="urn:schemas-microsoft-com:office:office" xmlns:r="http://schemas.openxmlformats.org/officeDocument/2006/relationships" xmlns:m="http://schemas.openxmlformats.org/officeDocument/2006/math" xmlns:v="urn:schemas-microsoft-com:vml" xmlns:wp14="http://schemas.microsoft.com/office/word/2010/wordprocessingDrawing" xmlns:wp="http://schemas.openxmlformats.org/drawingml/2006/wordprocessingDrawing" xmlns:w10="urn:schemas-microsoft-com:office:word" xmlns:w="http://schemas.openxmlformats.org/wordprocessingml/2006/main" xmlns:w14="http://schemas.microsoft.com/office/word/2010/wordml" xmlns:w15="http://schemas.microsoft.com/office/word/2012/wordml" xmlns:w16cid="http://schemas.microsoft.com/office/word/2016/wordml/cid" xmlns:w16se="http://schemas.microsoft.com/office/word/2015/wordml/symex" xmlns:wpg="http://schemas.microsoft.com/office/word/2010/wordprocessingGroup" xmlns:wpi="http://schemas.microsoft.com/office/word/2010/wordprocessingInk" xmlns:wne="http://schemas.microsoft.com/office/word/2006/wordml" xmlns:wps="http://schemas.microsoft.com/office/word/2010/wordprocessingShape" mc:Ignorable="w14 w15 w16se w16cid wp14">
-  <w:background w:color="F0F0F0"/>
   <w:body>
     <w:p>
       <w:pPr>
@@ -25,8 +24,6 @@
           <w:lang w:val="am-ET"/>
         </w:rPr>
       </w:pPr>
-      <w:bookmarkStart w:id="0" w:name="_GoBack"/>
-      <w:bookmarkEnd w:id="0"/>
       <w:r>
         <w:rPr>
           <w:rFonts w:ascii="Abyssinica SIL" w:hAnsi="Abyssinica SIL" w:cs="Abyssinica SIL test"/>
@@ -2992,11 +2989,105 @@
     <w:p>
       <w:pPr>
         <w:rPr>
+          <w:rFonts w:ascii="Abyssinica SIL" w:hAnsi="Abyssinica SIL" w:cs="Abyssinica SIL test"/>
+          <w:sz w:val="22"/>
+          <w:szCs w:val="22"/>
+        </w:rPr>
+      </w:pPr>
+    </w:p>
+    <w:p>
+      <w:pPr>
+        <w:rPr>
+          <w:rFonts w:ascii="Abyssinica SIL" w:hAnsi="Abyssinica SIL" w:cs="Abyssinica SIL"/>
+          <w:color w:val="000000"/>
+          <w:sz w:val="22"/>
+          <w:szCs w:val="22"/>
+          <w:shd w:val="clear" w:color="auto" w:fill="FFFFFF"/>
+        </w:rPr>
+      </w:pPr>
+      <w:r>
+        <w:rPr>
+          <w:rFonts w:ascii="Abyssinica SIL" w:hAnsi="Abyssinica SIL" w:cs="Abyssinica SIL"/>
+          <w:color w:val="000000"/>
+          <w:sz w:val="22"/>
+          <w:szCs w:val="22"/>
+          <w:shd w:val="clear" w:color="auto" w:fill="FFFFFF"/>
+        </w:rPr>
+        <w:t>የአማርኛ ታይፕ መለማመጃ ሰነድ ከዚህ በታች በሚገኘው ሊንክ አማካኝነት ዳውንሎድ ማድረግ ይቻላል</w:t>
+      </w:r>
+      <w:r>
+        <w:rPr>
+          <w:rFonts w:ascii="Abyssinica SIL" w:hAnsi="Abyssinica SIL" w:cs="Abyssinica SIL"/>
+          <w:color w:val="000000"/>
+          <w:sz w:val="22"/>
+          <w:szCs w:val="22"/>
+          <w:shd w:val="clear" w:color="auto" w:fill="FFFFFF"/>
+        </w:rPr>
+        <w:t>፦</w:t>
+      </w:r>
+    </w:p>
+    <w:p>
+      <w:pPr>
+        <w:rPr>
+          <w:rFonts w:ascii="Abyssinica SIL" w:hAnsi="Abyssinica SIL" w:cs="Abyssinica SIL"/>
+          <w:color w:val="000000"/>
+          <w:sz w:val="22"/>
+          <w:szCs w:val="22"/>
+          <w:shd w:val="clear" w:color="auto" w:fill="FFFFFF"/>
+        </w:rPr>
+      </w:pPr>
+      <w:bookmarkStart w:id="0" w:name="_GoBack"/>
+      <w:bookmarkEnd w:id="0"/>
+    </w:p>
+    <w:p>
+      <w:pPr>
+        <w:tabs>
+          <w:tab w:val="left" w:pos="916"/>
+          <w:tab w:val="left" w:pos="1832"/>
+          <w:tab w:val="left" w:pos="2748"/>
+          <w:tab w:val="left" w:pos="3664"/>
+          <w:tab w:val="left" w:pos="4580"/>
+          <w:tab w:val="left" w:pos="5496"/>
+          <w:tab w:val="left" w:pos="6412"/>
+          <w:tab w:val="left" w:pos="7328"/>
+          <w:tab w:val="left" w:pos="8244"/>
+          <w:tab w:val="left" w:pos="9160"/>
+          <w:tab w:val="left" w:pos="10076"/>
+          <w:tab w:val="left" w:pos="10992"/>
+          <w:tab w:val="left" w:pos="11908"/>
+          <w:tab w:val="left" w:pos="12824"/>
+          <w:tab w:val="left" w:pos="13740"/>
+          <w:tab w:val="left" w:pos="14656"/>
+        </w:tabs>
+        <w:rPr>
           <w:rFonts w:ascii="Abyssinica SIL" w:hAnsi="Abyssinica SIL"/>
           <w:sz w:val="22"/>
           <w:szCs w:val="22"/>
         </w:rPr>
       </w:pPr>
+      <w:r>
+        <w:rPr>
+          <w:rFonts w:ascii="Abyssinica SIL" w:hAnsi="Abyssinica SIL" w:cs="Abyssinica SIL"/>
+          <w:sz w:val="22"/>
+          <w:szCs w:val="22"/>
+        </w:rPr>
+        <w:tab/>
+      </w:r>
+      <w:hyperlink r:id="rId7" w:history="1">
+        <w:r>
+          <w:rPr>
+            <w:rStyle w:val="Hyperlink"/>
+            <w:i/>
+          </w:rPr>
+          <w:t>http://keyboards.ethiopic.org/docs/AmharicTypingPractice.docx</w:t>
+        </w:r>
+      </w:hyperlink>
+      <w:r>
+        <w:rPr>
+          <w:i/>
+        </w:rPr>
+        <w:t xml:space="preserve"> </w:t>
+      </w:r>
     </w:p>
     <w:p>
       <w:pPr>
@@ -11140,7 +11231,6 @@
                 <w:rFonts w:ascii="Abyssinica SIL" w:hAnsi="Abyssinica SIL" w:cs="Abyssinica SIL test"/>
                 <w:bCs/>
               </w:rPr>
-              <w:lastRenderedPageBreak/>
               <w:t>ኻ</w:t>
             </w:r>
             <w:r>
@@ -11551,6 +11641,7 @@
                 <w:rFonts w:ascii="Abyssinica SIL" w:hAnsi="Abyssinica SIL" w:cs="Abyssinica SIL test"/>
                 <w:bCs/>
               </w:rPr>
+              <w:lastRenderedPageBreak/>
               <w:t>ወዌ</w:t>
             </w:r>
           </w:p>
@@ -19636,7 +19727,7 @@
         <v:path o:extrusionok="f" gradientshapeok="t" o:connecttype="rect"/>
         <o:lock v:ext="edit" aspectratio="t"/>
       </v:shapetype>
-      <v:shape id="_x0000_i1035" type="#_x0000_t75" style="width:24pt;height:24pt" o:bullet="t">
+      <v:shape id="_x0000_i1037" type="#_x0000_t75" style="width:24.35pt;height:24.35pt" o:bullet="t">
         <v:imagedata r:id="rId1" o:title="KeymanIcon"/>
       </v:shape>
     </w:pict>
@@ -21442,6 +21533,15 @@
       <w:lang w:eastAsia="ko-KR"/>
     </w:rPr>
   </w:style>
+  <w:style w:type="character" w:styleId="Hyperlink">
+    <w:name w:val="Hyperlink"/>
+    <w:basedOn w:val="DefaultParagraphFont"/>
+    <w:rsid w:val="004C6376"/>
+    <w:rPr>
+      <w:color w:val="0563C1" w:themeColor="hyperlink"/>
+      <w:u w:val="single"/>
+    </w:rPr>
+  </w:style>
 </w:styles>
 </file>
 

</xml_diff>

<commit_message>
Format fixes for Abyssinica 2.000
</commit_message>
<xml_diff>
--- a/release/gff/gff_amharic/source/AmharicTyping-Amharic.docx
+++ b/release/gff/gff_amharic/source/AmharicTyping-Amharic.docx
@@ -13,7 +13,15 @@
         <w:rPr>
           <w:rFonts w:ascii="Abyssinica SIL" w:hAnsi="Abyssinica SIL"/>
         </w:rPr>
-        <w:t>በአማርኛ እንዴት ታይፕ አደርጋለሁ?</w:t>
+        <w:t>በአማርኛ እንዴት ታይፕ</w:t>
+      </w:r>
+      <w:bookmarkStart w:id="0" w:name="_GoBack"/>
+      <w:bookmarkEnd w:id="0"/>
+      <w:r>
+        <w:rPr>
+          <w:rFonts w:ascii="Abyssinica SIL" w:hAnsi="Abyssinica SIL"/>
+        </w:rPr>
+        <w:t xml:space="preserve"> አደርጋለሁ?</w:t>
       </w:r>
     </w:p>
     <w:p>
@@ -573,6 +581,7 @@
         <w:tabs>
           <w:tab w:val="left" w:pos="540"/>
         </w:tabs>
+        <w:spacing w:after="120"/>
         <w:jc w:val="both"/>
         <w:rPr>
           <w:rFonts w:ascii="Abyssinica SIL" w:hAnsi="Abyssinica SIL"/>
@@ -1046,6 +1055,111 @@
           <w:szCs w:val="22"/>
         </w:rPr>
         <w:t>እናገኛለን።</w:t>
+      </w:r>
+    </w:p>
+    <w:p>
+      <w:pPr>
+        <w:ind w:left="720"/>
+        <w:rPr>
+          <w:rFonts w:ascii="Abyssinica SIL" w:hAnsi="Abyssinica SIL"/>
+          <w:sz w:val="22"/>
+          <w:szCs w:val="22"/>
+        </w:rPr>
+      </w:pPr>
+      <w:r>
+        <w:rPr>
+          <w:rFonts w:ascii="Abyssinica SIL" w:hAnsi="Abyssinica SIL" w:cs="Abyssinica SIL test"/>
+          <w:sz w:val="22"/>
+          <w:szCs w:val="22"/>
+        </w:rPr>
+        <w:t>ለምሳሌ፦</w:t>
+      </w:r>
+      <w:r>
+        <w:rPr>
+          <w:rFonts w:ascii="Abyssinica SIL" w:hAnsi="Abyssinica SIL"/>
+          <w:sz w:val="22"/>
+          <w:szCs w:val="22"/>
+        </w:rPr>
+        <w:t xml:space="preserve"> </w:t>
+      </w:r>
+      <w:r>
+        <w:rPr>
+          <w:sz w:val="22"/>
+          <w:szCs w:val="22"/>
+        </w:rPr>
+        <w:t>«TienaysTlN»</w:t>
+      </w:r>
+      <w:r>
+        <w:rPr>
+          <w:rFonts w:ascii="Abyssinica SIL" w:hAnsi="Abyssinica SIL"/>
+          <w:sz w:val="22"/>
+          <w:szCs w:val="22"/>
+        </w:rPr>
+        <w:t xml:space="preserve"> </w:t>
+      </w:r>
+      <w:r>
+        <w:rPr>
+          <w:rFonts w:ascii="Abyssinica SIL" w:hAnsi="Abyssinica SIL"/>
+          <w:sz w:val="22"/>
+          <w:szCs w:val="22"/>
+        </w:rPr>
+        <w:t>–</w:t>
+      </w:r>
+      <w:r>
+        <w:rPr>
+          <w:rFonts w:ascii="Abyssinica SIL" w:hAnsi="Abyssinica SIL"/>
+          <w:sz w:val="22"/>
+          <w:szCs w:val="22"/>
+        </w:rPr>
+        <w:t xml:space="preserve"> </w:t>
+      </w:r>
+      <w:r>
+        <w:rPr>
+          <w:rFonts w:ascii="Abyssinica SIL" w:hAnsi="Abyssinica SIL"/>
+          <w:sz w:val="22"/>
+          <w:szCs w:val="22"/>
+        </w:rPr>
+        <w:t>«</w:t>
+      </w:r>
+      <w:r>
+        <w:rPr>
+          <w:rFonts w:ascii="Abyssinica SIL" w:hAnsi="Abyssinica SIL" w:cs="Abyssinica SIL test"/>
+          <w:sz w:val="22"/>
+          <w:szCs w:val="22"/>
+        </w:rPr>
+        <w:t>ጤናይስጥልኝ</w:t>
+      </w:r>
+      <w:r>
+        <w:rPr>
+          <w:rFonts w:ascii="Abyssinica SIL" w:hAnsi="Abyssinica SIL"/>
+          <w:sz w:val="22"/>
+          <w:szCs w:val="22"/>
+        </w:rPr>
+        <w:t>»</w:t>
+      </w:r>
+      <w:r>
+        <w:rPr>
+          <w:rFonts w:ascii="Abyssinica SIL" w:hAnsi="Abyssinica SIL"/>
+          <w:sz w:val="22"/>
+          <w:szCs w:val="22"/>
+        </w:rPr>
+        <w:t xml:space="preserve"> </w:t>
+      </w:r>
+      <w:r>
+        <w:rPr>
+          <w:rFonts w:ascii="Abyssinica SIL" w:hAnsi="Abyssinica SIL" w:cs="Abyssinica SIL test"/>
+          <w:sz w:val="22"/>
+          <w:szCs w:val="22"/>
+        </w:rPr>
+        <w:t>ይሆናል።</w:t>
+      </w:r>
+      <w:r>
+        <w:rPr>
+          <w:rFonts w:ascii="Abyssinica SIL" w:hAnsi="Abyssinica SIL"/>
+          <w:sz w:val="22"/>
+          <w:szCs w:val="22"/>
+        </w:rPr>
+        <w:t xml:space="preserve"> </w:t>
       </w:r>
     </w:p>
     <w:p>
@@ -1059,120 +1173,7 @@
     </w:p>
     <w:p>
       <w:pPr>
-        <w:ind w:left="720"/>
-        <w:rPr>
-          <w:rFonts w:ascii="Abyssinica SIL" w:hAnsi="Abyssinica SIL"/>
-          <w:sz w:val="22"/>
-          <w:szCs w:val="22"/>
-        </w:rPr>
-      </w:pPr>
-      <w:r>
-        <w:rPr>
-          <w:rFonts w:ascii="Abyssinica SIL" w:hAnsi="Abyssinica SIL" w:cs="Abyssinica SIL test"/>
-          <w:sz w:val="22"/>
-          <w:szCs w:val="22"/>
-        </w:rPr>
-        <w:t>ለምሳሌ፦</w:t>
-      </w:r>
-      <w:r>
-        <w:rPr>
-          <w:rFonts w:ascii="Abyssinica SIL" w:hAnsi="Abyssinica SIL"/>
-          <w:sz w:val="22"/>
-          <w:szCs w:val="22"/>
-        </w:rPr>
-        <w:t xml:space="preserve"> </w:t>
-      </w:r>
-      <w:r>
-        <w:rPr>
-          <w:sz w:val="22"/>
-          <w:szCs w:val="22"/>
-        </w:rPr>
-        <w:t>«TienaysTlN»</w:t>
-      </w:r>
-      <w:r>
-        <w:rPr>
-          <w:rFonts w:ascii="Abyssinica SIL" w:hAnsi="Abyssinica SIL"/>
-          <w:sz w:val="22"/>
-          <w:szCs w:val="22"/>
-        </w:rPr>
-        <w:t xml:space="preserve"> </w:t>
-      </w:r>
-      <w:r>
-        <w:rPr>
-          <w:rFonts w:ascii="Abyssinica SIL" w:hAnsi="Abyssinica SIL"/>
-          <w:sz w:val="22"/>
-          <w:szCs w:val="22"/>
-        </w:rPr>
-        <w:t>–</w:t>
-      </w:r>
-      <w:r>
-        <w:rPr>
-          <w:rFonts w:ascii="Abyssinica SIL" w:hAnsi="Abyssinica SIL"/>
-          <w:sz w:val="22"/>
-          <w:szCs w:val="22"/>
-        </w:rPr>
-        <w:t xml:space="preserve"> </w:t>
-      </w:r>
-      <w:r>
-        <w:rPr>
-          <w:rFonts w:ascii="Abyssinica SIL" w:hAnsi="Abyssinica SIL"/>
-          <w:sz w:val="22"/>
-          <w:szCs w:val="22"/>
-        </w:rPr>
-        <w:t>«</w:t>
-      </w:r>
-      <w:r>
-        <w:rPr>
-          <w:rFonts w:ascii="Abyssinica SIL" w:hAnsi="Abyssinica SIL" w:cs="Abyssinica SIL test"/>
-          <w:sz w:val="22"/>
-          <w:szCs w:val="22"/>
-        </w:rPr>
-        <w:t>ጤናይስጥልኝ</w:t>
-      </w:r>
-      <w:r>
-        <w:rPr>
-          <w:rFonts w:ascii="Abyssinica SIL" w:hAnsi="Abyssinica SIL"/>
-          <w:sz w:val="22"/>
-          <w:szCs w:val="22"/>
-        </w:rPr>
-        <w:t>»</w:t>
-      </w:r>
-      <w:r>
-        <w:rPr>
-          <w:rFonts w:ascii="Abyssinica SIL" w:hAnsi="Abyssinica SIL"/>
-          <w:sz w:val="22"/>
-          <w:szCs w:val="22"/>
-        </w:rPr>
-        <w:t xml:space="preserve"> </w:t>
-      </w:r>
-      <w:r>
-        <w:rPr>
-          <w:rFonts w:ascii="Abyssinica SIL" w:hAnsi="Abyssinica SIL" w:cs="Abyssinica SIL test"/>
-          <w:sz w:val="22"/>
-          <w:szCs w:val="22"/>
-        </w:rPr>
-        <w:t>ይሆናል።</w:t>
-      </w:r>
-      <w:r>
-        <w:rPr>
-          <w:rFonts w:ascii="Abyssinica SIL" w:hAnsi="Abyssinica SIL"/>
-          <w:sz w:val="22"/>
-          <w:szCs w:val="22"/>
-        </w:rPr>
-        <w:t xml:space="preserve"> </w:t>
-      </w:r>
-    </w:p>
-    <w:p>
-      <w:pPr>
-        <w:rPr>
-          <w:rFonts w:ascii="Abyssinica SIL" w:hAnsi="Abyssinica SIL"/>
-          <w:sz w:val="22"/>
-          <w:szCs w:val="22"/>
-        </w:rPr>
-      </w:pPr>
-    </w:p>
-    <w:p>
-      <w:pPr>
+        <w:spacing w:after="120"/>
         <w:jc w:val="both"/>
         <w:rPr>
           <w:rFonts w:ascii="Abyssinica SIL" w:hAnsi="Abyssinica SIL" w:cs="Abyssinica SIL test"/>
@@ -1714,13 +1715,14 @@
       <w:pPr>
         <w:rPr>
           <w:rFonts w:ascii="Abyssinica SIL" w:hAnsi="Abyssinica SIL"/>
-          <w:sz w:val="22"/>
-          <w:szCs w:val="22"/>
+          <w:sz w:val="21"/>
+          <w:szCs w:val="21"/>
         </w:rPr>
       </w:pPr>
     </w:p>
     <w:p>
       <w:pPr>
+        <w:spacing w:after="120"/>
         <w:jc w:val="both"/>
         <w:rPr>
           <w:rFonts w:ascii="Abyssinica SIL" w:hAnsi="Abyssinica SIL"/>
@@ -1824,6 +1826,7 @@
         </w:rPr>
         <w:t xml:space="preserve"> </w:t>
       </w:r>
+      <w:proofErr w:type="gramStart"/>
       <w:r>
         <w:rPr>
           <w:rFonts w:ascii="Abyssinica SIL" w:hAnsi="Abyssinica SIL"/>
@@ -1848,6 +1851,7 @@
         </w:rPr>
         <w:t>’</w:t>
       </w:r>
+      <w:proofErr w:type="gramEnd"/>
       <w:r>
         <w:rPr>
           <w:rFonts w:ascii="Abyssinica SIL" w:hAnsi="Abyssinica SIL" w:cs="Abyssinica SIL test"/>
@@ -2509,16 +2513,6 @@
         </w:rPr>
         <w:t>ይቀየራል።</w:t>
       </w:r>
-    </w:p>
-    <w:p>
-      <w:pPr>
-        <w:ind w:left="360" w:hanging="360"/>
-        <w:rPr>
-          <w:rFonts w:ascii="Abyssinica SIL" w:hAnsi="Abyssinica SIL"/>
-          <w:sz w:val="22"/>
-          <w:szCs w:val="22"/>
-        </w:rPr>
-      </w:pPr>
     </w:p>
     <w:tbl>
       <w:tblPr>
@@ -2716,13 +2710,14 @@
         <w:ind w:left="360" w:hanging="360"/>
         <w:rPr>
           <w:rFonts w:ascii="Abyssinica SIL" w:hAnsi="Abyssinica SIL"/>
-          <w:sz w:val="22"/>
-          <w:szCs w:val="22"/>
+          <w:sz w:val="21"/>
+          <w:szCs w:val="21"/>
         </w:rPr>
       </w:pPr>
     </w:p>
     <w:p>
       <w:pPr>
+        <w:spacing w:after="120"/>
         <w:jc w:val="both"/>
         <w:rPr>
           <w:rFonts w:ascii="Abyssinica SIL" w:hAnsi="Abyssinica SIL" w:cs="Abyssinica SIL test"/>
@@ -2834,17 +2829,6 @@
         </w:rPr>
         <w:t>።</w:t>
       </w:r>
-    </w:p>
-    <w:p>
-      <w:pPr>
-        <w:jc w:val="both"/>
-        <w:rPr>
-          <w:rFonts w:ascii="Abyssinica SIL" w:hAnsi="Abyssinica SIL" w:cs="Abyssinica SIL test"/>
-          <w:sz w:val="22"/>
-          <w:szCs w:val="22"/>
-          <w:lang w:val="am-ET"/>
-        </w:rPr>
-      </w:pPr>
     </w:p>
     <w:tbl>
       <w:tblPr>
@@ -2955,14 +2939,26 @@
                 <w:szCs w:val="22"/>
                 <w:lang w:val="am-ET"/>
               </w:rPr>
-              <w:t>ክ’  ይሰጠናል</w:t>
-            </w:r>
+              <w:t>ክ</w:t>
+            </w:r>
+            <w:proofErr w:type="gramStart"/>
+            <w:r>
+              <w:rPr>
+                <w:rFonts w:ascii="Abyssinica SIL" w:hAnsi="Abyssinica SIL"/>
+                <w:sz w:val="22"/>
+                <w:szCs w:val="22"/>
+                <w:lang w:val="am-ET"/>
+              </w:rPr>
+              <w:t>’  ይሰጠናል</w:t>
+            </w:r>
+            <w:proofErr w:type="gramEnd"/>
           </w:p>
         </w:tc>
       </w:tr>
     </w:tbl>
     <w:p>
       <w:pPr>
+        <w:spacing w:after="120"/>
         <w:rPr>
           <w:rFonts w:ascii="Abyssinica SIL" w:hAnsi="Abyssinica SIL" w:cs="Abyssinica SIL test"/>
           <w:sz w:val="22"/>
@@ -2988,15 +2984,7 @@
     </w:p>
     <w:p>
       <w:pPr>
-        <w:rPr>
-          <w:rFonts w:ascii="Abyssinica SIL" w:hAnsi="Abyssinica SIL" w:cs="Abyssinica SIL test"/>
-          <w:sz w:val="22"/>
-          <w:szCs w:val="22"/>
-        </w:rPr>
-      </w:pPr>
-    </w:p>
-    <w:p>
-      <w:pPr>
+        <w:spacing w:after="120"/>
         <w:rPr>
           <w:rFonts w:ascii="Abyssinica SIL" w:hAnsi="Abyssinica SIL" w:cs="Abyssinica SIL"/>
           <w:color w:val="000000"/>
@@ -3025,19 +3013,6 @@
         </w:rPr>
         <w:t>፦</w:t>
       </w:r>
-    </w:p>
-    <w:p>
-      <w:pPr>
-        <w:rPr>
-          <w:rFonts w:ascii="Abyssinica SIL" w:hAnsi="Abyssinica SIL" w:cs="Abyssinica SIL"/>
-          <w:color w:val="000000"/>
-          <w:sz w:val="22"/>
-          <w:szCs w:val="22"/>
-          <w:shd w:val="clear" w:color="auto" w:fill="FFFFFF"/>
-        </w:rPr>
-      </w:pPr>
-      <w:bookmarkStart w:id="0" w:name="_GoBack"/>
-      <w:bookmarkEnd w:id="0"/>
     </w:p>
     <w:p>
       <w:pPr>
@@ -11231,6 +11206,7 @@
                 <w:rFonts w:ascii="Abyssinica SIL" w:hAnsi="Abyssinica SIL" w:cs="Abyssinica SIL test"/>
                 <w:bCs/>
               </w:rPr>
+              <w:lastRenderedPageBreak/>
               <w:t>ኻ</w:t>
             </w:r>
             <w:r>
@@ -11641,7 +11617,6 @@
                 <w:rFonts w:ascii="Abyssinica SIL" w:hAnsi="Abyssinica SIL" w:cs="Abyssinica SIL test"/>
                 <w:bCs/>
               </w:rPr>
-              <w:lastRenderedPageBreak/>
               <w:t>ወዌ</w:t>
             </w:r>
           </w:p>
@@ -19727,7 +19702,7 @@
         <v:path o:extrusionok="f" gradientshapeok="t" o:connecttype="rect"/>
         <o:lock v:ext="edit" aspectratio="t"/>
       </v:shapetype>
-      <v:shape id="_x0000_i1037" type="#_x0000_t75" style="width:24.35pt;height:24.35pt" o:bullet="t">
+      <v:shape id="_x0000_i1034" type="#_x0000_t75" style="width:24.25pt;height:24.25pt" o:bullet="t">
         <v:imagedata r:id="rId1" o:title="KeymanIcon"/>
       </v:shape>
     </w:pict>

</xml_diff>

<commit_message>
Fix to glyphs in wrong table columns. Some metadata tweaks.
</commit_message>
<xml_diff>
--- a/release/gff/gff_amharic/source/AmharicTyping-Amharic.docx
+++ b/release/gff/gff_amharic/source/AmharicTyping-Amharic.docx
@@ -9,19 +9,13 @@
           <w:rFonts w:ascii="Abyssinica SIL" w:hAnsi="Abyssinica SIL"/>
         </w:rPr>
       </w:pPr>
-      <w:r>
-        <w:rPr>
-          <w:rFonts w:ascii="Abyssinica SIL" w:hAnsi="Abyssinica SIL"/>
-        </w:rPr>
-        <w:t>በአማርኛ እንዴት ታይፕ</w:t>
-      </w:r>
       <w:bookmarkStart w:id="0" w:name="_GoBack"/>
       <w:bookmarkEnd w:id="0"/>
       <w:r>
         <w:rPr>
           <w:rFonts w:ascii="Abyssinica SIL" w:hAnsi="Abyssinica SIL"/>
         </w:rPr>
-        <w:t xml:space="preserve"> አደርጋለሁ?</w:t>
+        <w:t>በአማርኛ እንዴት ታይፕ አደርጋለሁ?</w:t>
       </w:r>
     </w:p>
     <w:p>
@@ -1826,7 +1820,6 @@
         </w:rPr>
         <w:t xml:space="preserve"> </w:t>
       </w:r>
-      <w:proofErr w:type="gramStart"/>
       <w:r>
         <w:rPr>
           <w:rFonts w:ascii="Abyssinica SIL" w:hAnsi="Abyssinica SIL"/>
@@ -1851,7 +1844,6 @@
         </w:rPr>
         <w:t>’</w:t>
       </w:r>
-      <w:proofErr w:type="gramEnd"/>
       <w:r>
         <w:rPr>
           <w:rFonts w:ascii="Abyssinica SIL" w:hAnsi="Abyssinica SIL" w:cs="Abyssinica SIL test"/>
@@ -2939,19 +2931,8 @@
                 <w:szCs w:val="22"/>
                 <w:lang w:val="am-ET"/>
               </w:rPr>
-              <w:t>ክ</w:t>
-            </w:r>
-            <w:proofErr w:type="gramStart"/>
-            <w:r>
-              <w:rPr>
-                <w:rFonts w:ascii="Abyssinica SIL" w:hAnsi="Abyssinica SIL"/>
-                <w:sz w:val="22"/>
-                <w:szCs w:val="22"/>
-                <w:lang w:val="am-ET"/>
-              </w:rPr>
-              <w:t>’  ይሰጠናል</w:t>
-            </w:r>
-            <w:proofErr w:type="gramEnd"/>
+              <w:t>ክ’  ይሰጠናል</w:t>
+            </w:r>
           </w:p>
         </w:tc>
       </w:tr>
@@ -7202,6 +7183,43 @@
               <w:rPr>
                 <w:rFonts w:ascii="Abyssinica SIL" w:hAnsi="Abyssinica SIL" w:cs="Abyssinica SIL test"/>
               </w:rPr>
+              <w:t>ቍ</w:t>
+            </w:r>
+            <w:r>
+              <w:rPr>
+                <w:rFonts w:ascii="Abyssinica SIL" w:hAnsi="Abyssinica SIL"/>
+              </w:rPr>
+              <w:br/>
+            </w:r>
+            <w:r>
+              <w:t>qu</w:t>
+            </w:r>
+            <w:r>
+              <w:t>u</w:t>
+            </w:r>
+          </w:p>
+        </w:tc>
+        <w:tc>
+          <w:tcPr>
+            <w:tcW w:w="704" w:type="dxa"/>
+            <w:noWrap/>
+            <w:tcMar>
+              <w:left w:w="29" w:type="dxa"/>
+              <w:right w:w="29" w:type="dxa"/>
+            </w:tcMar>
+            <w:vAlign w:val="center"/>
+          </w:tcPr>
+          <w:p>
+            <w:pPr>
+              <w:jc w:val="center"/>
+              <w:rPr>
+                <w:rFonts w:ascii="Abyssinica SIL" w:hAnsi="Abyssinica SIL"/>
+              </w:rPr>
+            </w:pPr>
+            <w:r>
+              <w:rPr>
+                <w:rFonts w:ascii="Abyssinica SIL" w:hAnsi="Abyssinica SIL" w:cs="Abyssinica SIL test"/>
+              </w:rPr>
               <w:t>ቊ</w:t>
             </w:r>
             <w:r>
@@ -7211,41 +7229,10 @@
               <w:br/>
             </w:r>
             <w:r>
-              <w:t>qui</w:t>
-            </w:r>
-          </w:p>
-        </w:tc>
-        <w:tc>
-          <w:tcPr>
-            <w:tcW w:w="704" w:type="dxa"/>
-            <w:noWrap/>
-            <w:tcMar>
-              <w:left w:w="29" w:type="dxa"/>
-              <w:right w:w="29" w:type="dxa"/>
-            </w:tcMar>
-            <w:vAlign w:val="center"/>
-          </w:tcPr>
-          <w:p>
-            <w:pPr>
-              <w:jc w:val="center"/>
-              <w:rPr>
-                <w:rFonts w:ascii="Abyssinica SIL" w:hAnsi="Abyssinica SIL"/>
-              </w:rPr>
-            </w:pPr>
-            <w:r>
-              <w:rPr>
-                <w:rFonts w:ascii="Abyssinica SIL" w:hAnsi="Abyssinica SIL" w:cs="Abyssinica SIL test"/>
-              </w:rPr>
-              <w:t>ቍ</w:t>
-            </w:r>
-            <w:r>
-              <w:rPr>
-                <w:rFonts w:ascii="Abyssinica SIL" w:hAnsi="Abyssinica SIL"/>
-              </w:rPr>
-              <w:br/>
-            </w:r>
-            <w:r>
-              <w:t>quu</w:t>
+              <w:t>qu</w:t>
+            </w:r>
+            <w:r>
+              <w:t>i</w:t>
             </w:r>
           </w:p>
         </w:tc>
@@ -9322,19 +9309,25 @@
               <w:rPr>
                 <w:rFonts w:ascii="Abyssinica SIL" w:hAnsi="Abyssinica SIL"/>
               </w:rPr>
-              <w:t>ኊ</w:t>
-            </w:r>
-            <w:r>
-              <w:rPr>
-                <w:rFonts w:ascii="Abyssinica SIL" w:hAnsi="Abyssinica SIL"/>
-              </w:rPr>
-              <w:br/>
-            </w:r>
-            <w:r>
-              <w:rPr>
-                <w:rFonts w:ascii="Abyssinica SIL" w:hAnsi="Abyssinica SIL"/>
-              </w:rPr>
-              <w:t>hui</w:t>
+              <w:t>ኍ</w:t>
+            </w:r>
+            <w:r>
+              <w:rPr>
+                <w:rFonts w:ascii="Abyssinica SIL" w:hAnsi="Abyssinica SIL"/>
+              </w:rPr>
+              <w:br/>
+            </w:r>
+            <w:r>
+              <w:rPr>
+                <w:rFonts w:ascii="Abyssinica SIL" w:hAnsi="Abyssinica SIL"/>
+              </w:rPr>
+              <w:t>hu</w:t>
+            </w:r>
+            <w:r>
+              <w:rPr>
+                <w:rFonts w:ascii="Abyssinica SIL" w:hAnsi="Abyssinica SIL"/>
+              </w:rPr>
+              <w:t>u</w:t>
             </w:r>
           </w:p>
         </w:tc>
@@ -9365,19 +9358,25 @@
               <w:rPr>
                 <w:rFonts w:ascii="Abyssinica SIL" w:hAnsi="Abyssinica SIL"/>
               </w:rPr>
-              <w:t>ኍ</w:t>
-            </w:r>
-            <w:r>
-              <w:rPr>
-                <w:rFonts w:ascii="Abyssinica SIL" w:hAnsi="Abyssinica SIL"/>
-              </w:rPr>
-              <w:br/>
-            </w:r>
-            <w:r>
-              <w:rPr>
-                <w:rFonts w:ascii="Abyssinica SIL" w:hAnsi="Abyssinica SIL"/>
-              </w:rPr>
-              <w:t>huu</w:t>
+              <w:t>ኊ</w:t>
+            </w:r>
+            <w:r>
+              <w:rPr>
+                <w:rFonts w:ascii="Abyssinica SIL" w:hAnsi="Abyssinica SIL"/>
+              </w:rPr>
+              <w:br/>
+            </w:r>
+            <w:r>
+              <w:rPr>
+                <w:rFonts w:ascii="Abyssinica SIL" w:hAnsi="Abyssinica SIL"/>
+              </w:rPr>
+              <w:t>hu</w:t>
+            </w:r>
+            <w:r>
+              <w:rPr>
+                <w:rFonts w:ascii="Abyssinica SIL" w:hAnsi="Abyssinica SIL"/>
+              </w:rPr>
+              <w:t>i</w:t>
             </w:r>
           </w:p>
         </w:tc>
@@ -11053,16 +11052,19 @@
               <w:rPr>
                 <w:rFonts w:ascii="Abyssinica SIL" w:hAnsi="Abyssinica SIL" w:cs="Abyssinica SIL test"/>
               </w:rPr>
-              <w:t>ኲ</w:t>
-            </w:r>
-            <w:r>
-              <w:rPr>
-                <w:rFonts w:ascii="Abyssinica SIL" w:hAnsi="Abyssinica SIL"/>
-              </w:rPr>
-              <w:br/>
-            </w:r>
-            <w:r>
-              <w:t>kui</w:t>
+              <w:t>ኵ</w:t>
+            </w:r>
+            <w:r>
+              <w:rPr>
+                <w:rFonts w:ascii="Abyssinica SIL" w:hAnsi="Abyssinica SIL"/>
+              </w:rPr>
+              <w:br/>
+            </w:r>
+            <w:r>
+              <w:t>ku</w:t>
+            </w:r>
+            <w:r>
+              <w:t>u</w:t>
             </w:r>
           </w:p>
         </w:tc>
@@ -11090,16 +11092,19 @@
               <w:rPr>
                 <w:rFonts w:ascii="Abyssinica SIL" w:hAnsi="Abyssinica SIL" w:cs="Abyssinica SIL test"/>
               </w:rPr>
-              <w:t>ኵ</w:t>
-            </w:r>
-            <w:r>
-              <w:rPr>
-                <w:rFonts w:ascii="Abyssinica SIL" w:hAnsi="Abyssinica SIL"/>
-              </w:rPr>
-              <w:br/>
-            </w:r>
-            <w:r>
-              <w:t>kuu</w:t>
+              <w:t>ኲ</w:t>
+            </w:r>
+            <w:r>
+              <w:rPr>
+                <w:rFonts w:ascii="Abyssinica SIL" w:hAnsi="Abyssinica SIL"/>
+              </w:rPr>
+              <w:br/>
+            </w:r>
+            <w:r>
+              <w:t>ku</w:t>
+            </w:r>
+            <w:r>
+              <w:t>i</w:t>
             </w:r>
           </w:p>
         </w:tc>
@@ -14760,6 +14765,43 @@
               <w:rPr>
                 <w:rFonts w:ascii="Abyssinica SIL" w:hAnsi="Abyssinica SIL" w:cs="Abyssinica SIL test"/>
               </w:rPr>
+              <w:t>ጕ</w:t>
+            </w:r>
+            <w:r>
+              <w:rPr>
+                <w:rFonts w:ascii="Abyssinica SIL" w:hAnsi="Abyssinica SIL"/>
+              </w:rPr>
+              <w:br/>
+            </w:r>
+            <w:r>
+              <w:t>gu</w:t>
+            </w:r>
+            <w:r>
+              <w:t>u</w:t>
+            </w:r>
+          </w:p>
+        </w:tc>
+        <w:tc>
+          <w:tcPr>
+            <w:tcW w:w="704" w:type="dxa"/>
+            <w:noWrap/>
+            <w:tcMar>
+              <w:left w:w="29" w:type="dxa"/>
+              <w:right w:w="29" w:type="dxa"/>
+            </w:tcMar>
+            <w:vAlign w:val="center"/>
+          </w:tcPr>
+          <w:p>
+            <w:pPr>
+              <w:jc w:val="center"/>
+              <w:rPr>
+                <w:rFonts w:ascii="Abyssinica SIL" w:hAnsi="Abyssinica SIL"/>
+              </w:rPr>
+            </w:pPr>
+            <w:r>
+              <w:rPr>
+                <w:rFonts w:ascii="Abyssinica SIL" w:hAnsi="Abyssinica SIL" w:cs="Abyssinica SIL test"/>
+              </w:rPr>
               <w:t>ጒ</w:t>
             </w:r>
             <w:r>
@@ -14769,41 +14811,10 @@
               <w:br/>
             </w:r>
             <w:r>
-              <w:t>gui</w:t>
-            </w:r>
-          </w:p>
-        </w:tc>
-        <w:tc>
-          <w:tcPr>
-            <w:tcW w:w="704" w:type="dxa"/>
-            <w:noWrap/>
-            <w:tcMar>
-              <w:left w:w="29" w:type="dxa"/>
-              <w:right w:w="29" w:type="dxa"/>
-            </w:tcMar>
-            <w:vAlign w:val="center"/>
-          </w:tcPr>
-          <w:p>
-            <w:pPr>
-              <w:jc w:val="center"/>
-              <w:rPr>
-                <w:rFonts w:ascii="Abyssinica SIL" w:hAnsi="Abyssinica SIL"/>
-              </w:rPr>
-            </w:pPr>
-            <w:r>
-              <w:rPr>
-                <w:rFonts w:ascii="Abyssinica SIL" w:hAnsi="Abyssinica SIL" w:cs="Abyssinica SIL test"/>
-              </w:rPr>
-              <w:t>ጕ</w:t>
-            </w:r>
-            <w:r>
-              <w:rPr>
-                <w:rFonts w:ascii="Abyssinica SIL" w:hAnsi="Abyssinica SIL"/>
-              </w:rPr>
-              <w:br/>
-            </w:r>
-            <w:r>
-              <w:t>guu</w:t>
+              <w:t>gu</w:t>
+            </w:r>
+            <w:r>
+              <w:t>i</w:t>
             </w:r>
           </w:p>
         </w:tc>
@@ -19702,7 +19713,7 @@
         <v:path o:extrusionok="f" gradientshapeok="t" o:connecttype="rect"/>
         <o:lock v:ext="edit" aspectratio="t"/>
       </v:shapetype>
-      <v:shape id="_x0000_i1034" type="#_x0000_t75" style="width:24.25pt;height:24.25pt" o:bullet="t">
+      <v:shape id="_x0000_i1027" type="#_x0000_t75" style="width:24.3pt;height:24.3pt" o:bullet="t">
         <v:imagedata r:id="rId1" o:title="KeymanIcon"/>
       </v:shape>
     </w:pict>
@@ -21021,7 +21032,7 @@
     </w:rPrDefault>
     <w:pPrDefault/>
   </w:docDefaults>
-  <w:latentStyles w:defLockedState="0" w:defUIPriority="0" w:defSemiHidden="0" w:defUnhideWhenUsed="0" w:defQFormat="0" w:count="375">
+  <w:latentStyles w:defLockedState="0" w:defUIPriority="0" w:defSemiHidden="0" w:defUnhideWhenUsed="0" w:defQFormat="0" w:count="376">
     <w:lsdException w:name="Normal" w:qFormat="1"/>
     <w:lsdException w:name="heading 1" w:qFormat="1"/>
     <w:lsdException w:name="heading 2" w:qFormat="1"/>
@@ -21046,8 +21057,10 @@
     <w:lsdException w:name="Subtitle" w:qFormat="1"/>
     <w:lsdException w:name="Strong" w:qFormat="1"/>
     <w:lsdException w:name="Emphasis" w:qFormat="1"/>
+    <w:lsdException w:name="HTML Variable" w:semiHidden="1" w:unhideWhenUsed="1"/>
     <w:lsdException w:name="Normal Table" w:semiHidden="1" w:unhideWhenUsed="1"/>
     <w:lsdException w:name="No List" w:uiPriority="99"/>
+    <w:lsdException w:name="Outline List 3" w:semiHidden="1" w:unhideWhenUsed="1"/>
     <w:lsdException w:name="Table Simple 1" w:semiHidden="1" w:unhideWhenUsed="1"/>
     <w:lsdException w:name="Table Simple 2" w:semiHidden="1" w:unhideWhenUsed="1"/>
     <w:lsdException w:name="Table Simple 3" w:semiHidden="1" w:unhideWhenUsed="1"/>
@@ -21090,6 +21103,7 @@
     <w:lsdException w:name="Table Web 1" w:semiHidden="1" w:unhideWhenUsed="1"/>
     <w:lsdException w:name="Table Web 2" w:semiHidden="1" w:unhideWhenUsed="1"/>
     <w:lsdException w:name="Table Web 3" w:semiHidden="1" w:unhideWhenUsed="1"/>
+    <w:lsdException w:name="Balloon Text" w:semiHidden="1" w:unhideWhenUsed="1"/>
     <w:lsdException w:name="Table Theme" w:semiHidden="1" w:unhideWhenUsed="1"/>
     <w:lsdException w:name="Placeholder Text" w:semiHidden="1" w:uiPriority="99"/>
     <w:lsdException w:name="No Spacing" w:uiPriority="1" w:qFormat="1"/>
@@ -21310,6 +21324,7 @@
     <w:lsdException w:name="Smart Hyperlink" w:semiHidden="1" w:uiPriority="99" w:unhideWhenUsed="1"/>
     <w:lsdException w:name="Hashtag" w:semiHidden="1" w:uiPriority="99" w:unhideWhenUsed="1"/>
     <w:lsdException w:name="Unresolved Mention" w:semiHidden="1" w:uiPriority="99" w:unhideWhenUsed="1"/>
+    <w:lsdException w:name="Smart Link" w:semiHidden="1" w:uiPriority="99" w:unhideWhenUsed="1"/>
   </w:latentStyles>
   <w:style w:type="paragraph" w:default="1" w:styleId="Normal">
     <w:name w:val="Normal"/>

</xml_diff>